<commit_message>
Flowing water is a good source of electricity
</commit_message>
<xml_diff>
--- a/Second.docx
+++ b/Second.docx
@@ -5,6 +5,21 @@
     <w:p>
       <w:r>
         <w:t>River is beautiful.</w:t>
+      </w:r>
+    </w:p>
+    <w:p>
+      <w:proofErr w:type="spellStart"/>
+      <w:r>
+        <w:t>Koshi</w:t>
+      </w:r>
+      <w:proofErr w:type="spellEnd"/>
+      <w:r>
+        <w:t xml:space="preserve"> is the largest river of Nepal.</w:t>
+      </w:r>
+    </w:p>
+    <w:p>
+      <w:r>
+        <w:t>It lies in the eastern part of Nepal.</w:t>
       </w:r>
     </w:p>
     <w:sectPr>

</xml_diff>